<commit_message>
Após criar a estrutura inicial do menu com uso do select do pacote requirer
</commit_message>
<xml_diff>
--- a/basica/doc/ANOTAÇÕES NLW.docx
+++ b/basica/doc/ANOTAÇÕES NLW.docx
@@ -21,34 +21,612 @@
       </w:r>
     </w:p>
     <w:p/>
-    <w:p>
-      <w:r>
-        <w:t>Iniciando com a instalação do Node. Node é um ambiente de execução.</w:t>
-      </w:r>
-    </w:p>
-    <w:p>
-      <w:r>
-        <w:t xml:space="preserve">Utilizaremos o </w:t>
-      </w:r>
-      <w:proofErr w:type="spellStart"/>
-      <w:r>
-        <w:t>VSCode</w:t>
-      </w:r>
-      <w:proofErr w:type="spellEnd"/>
-      <w:r>
-        <w:t xml:space="preserve"> e o </w:t>
-      </w:r>
-      <w:proofErr w:type="spellStart"/>
-      <w:r>
-        <w:t>Git</w:t>
+    <w:p/>
+    <w:p>
+      <w:pPr>
+        <w:rPr>
+          <w:b/>
+          <w:bCs/>
+        </w:rPr>
+      </w:pPr>
+      <w:r>
+        <w:rPr>
+          <w:b/>
+          <w:bCs/>
+        </w:rPr>
+        <w:t>Criamos um arquivo com extensão .</w:t>
+      </w:r>
+      <w:proofErr w:type="spellStart"/>
+      <w:r>
+        <w:rPr>
+          <w:b/>
+          <w:bCs/>
+        </w:rPr>
+        <w:t>md</w:t>
+      </w:r>
+      <w:proofErr w:type="spellEnd"/>
+      <w:r>
+        <w:rPr>
+          <w:b/>
+          <w:bCs/>
+        </w:rPr>
+        <w:t>:</w:t>
+      </w:r>
+    </w:p>
+    <w:p>
+      <w:r>
+        <w:t>Um arquivo com extensão .</w:t>
+      </w:r>
+      <w:proofErr w:type="spellStart"/>
+      <w:r>
+        <w:t>md</w:t>
+      </w:r>
+      <w:proofErr w:type="spellEnd"/>
+      <w:r>
+        <w:t xml:space="preserve"> é um arquivo de </w:t>
+      </w:r>
+      <w:proofErr w:type="spellStart"/>
+      <w:r>
+        <w:rPr>
+          <w:b/>
+          <w:bCs/>
+        </w:rPr>
+        <w:t>Markdown</w:t>
+      </w:r>
+      <w:proofErr w:type="spellEnd"/>
+      <w:r>
+        <w:t xml:space="preserve">. </w:t>
+      </w:r>
+      <w:proofErr w:type="spellStart"/>
+      <w:r>
+        <w:t>Markdown</w:t>
+      </w:r>
+      <w:proofErr w:type="spellEnd"/>
+      <w:r>
+        <w:t xml:space="preserve"> é uma linguagem de marcação leve usada principalmente para formatar texto de maneira simples e legível tanto para humanos quanto para máquinas. Esses arquivos são amplamente utilizados em documentação, README files em projetos de software, blogs, e outros conteúdos onde a simplicidade e a legibilidade são importantes.</w:t>
+      </w:r>
+    </w:p>
+    <w:p>
+      <w:r>
+        <w:drawing>
+          <wp:inline distT="0" distB="0" distL="0" distR="0" wp14:anchorId="3C25DAF0" wp14:editId="134D02E1">
+            <wp:extent cx="2796782" cy="1272650"/>
+            <wp:effectExtent l="0" t="0" r="3810" b="3810"/>
+            <wp:docPr id="463318534" name="Imagem 1"/>
+            <wp:cNvGraphicFramePr>
+              <a:graphicFrameLocks xmlns:a="http://schemas.openxmlformats.org/drawingml/2006/main" noChangeAspect="1"/>
+            </wp:cNvGraphicFramePr>
+            <a:graphic xmlns:a="http://schemas.openxmlformats.org/drawingml/2006/main">
+              <a:graphicData uri="http://schemas.openxmlformats.org/drawingml/2006/picture">
+                <pic:pic xmlns:pic="http://schemas.openxmlformats.org/drawingml/2006/picture">
+                  <pic:nvPicPr>
+                    <pic:cNvPr id="463318534" name=""/>
+                    <pic:cNvPicPr/>
+                  </pic:nvPicPr>
+                  <pic:blipFill>
+                    <a:blip r:embed="rId7"/>
+                    <a:stretch>
+                      <a:fillRect/>
+                    </a:stretch>
+                  </pic:blipFill>
+                  <pic:spPr>
+                    <a:xfrm>
+                      <a:off x="0" y="0"/>
+                      <a:ext cx="2796782" cy="1272650"/>
+                    </a:xfrm>
+                    <a:prstGeom prst="rect">
+                      <a:avLst/>
+                    </a:prstGeom>
+                  </pic:spPr>
+                </pic:pic>
+              </a:graphicData>
+            </a:graphic>
+          </wp:inline>
+        </w:drawing>
+      </w:r>
+    </w:p>
+    <w:p>
+      <w:r>
+        <w:t>Note que, para executar um arquivo no terminal basta digitar node e o nome do arquivo, caso estejamos no diretório que armazena este arquivo.</w:t>
+      </w:r>
+    </w:p>
+    <w:p>
+      <w:r>
+        <w:drawing>
+          <wp:inline distT="0" distB="0" distL="0" distR="0" wp14:anchorId="52509617" wp14:editId="789AD821">
+            <wp:extent cx="4861981" cy="2263336"/>
+            <wp:effectExtent l="0" t="0" r="0" b="3810"/>
+            <wp:docPr id="732678262" name="Imagem 1"/>
+            <wp:cNvGraphicFramePr>
+              <a:graphicFrameLocks xmlns:a="http://schemas.openxmlformats.org/drawingml/2006/main" noChangeAspect="1"/>
+            </wp:cNvGraphicFramePr>
+            <a:graphic xmlns:a="http://schemas.openxmlformats.org/drawingml/2006/main">
+              <a:graphicData uri="http://schemas.openxmlformats.org/drawingml/2006/picture">
+                <pic:pic xmlns:pic="http://schemas.openxmlformats.org/drawingml/2006/picture">
+                  <pic:nvPicPr>
+                    <pic:cNvPr id="732678262" name=""/>
+                    <pic:cNvPicPr/>
+                  </pic:nvPicPr>
+                  <pic:blipFill>
+                    <a:blip r:embed="rId8"/>
+                    <a:stretch>
+                      <a:fillRect/>
+                    </a:stretch>
+                  </pic:blipFill>
+                  <pic:spPr>
+                    <a:xfrm>
+                      <a:off x="0" y="0"/>
+                      <a:ext cx="4861981" cy="2263336"/>
+                    </a:xfrm>
+                    <a:prstGeom prst="rect">
+                      <a:avLst/>
+                    </a:prstGeom>
+                  </pic:spPr>
+                </pic:pic>
+              </a:graphicData>
+            </a:graphic>
+          </wp:inline>
+        </w:drawing>
+      </w:r>
+    </w:p>
+    <w:p/>
+    <w:p>
+      <w:r>
+        <w:t>Instala os o pacote “</w:t>
+      </w:r>
+      <w:proofErr w:type="spellStart"/>
+      <w:r>
+        <w:t>inquirer</w:t>
+      </w:r>
+      <w:proofErr w:type="spellEnd"/>
+      <w:r>
+        <w:t>”</w:t>
+      </w:r>
+    </w:p>
+    <w:p>
+      <w:r>
+        <w:drawing>
+          <wp:inline distT="0" distB="0" distL="0" distR="0" wp14:anchorId="4D53442A" wp14:editId="7AC875BB">
+            <wp:extent cx="5400040" cy="348615"/>
+            <wp:effectExtent l="0" t="0" r="0" b="0"/>
+            <wp:docPr id="578222528" name="Imagem 1"/>
+            <wp:cNvGraphicFramePr>
+              <a:graphicFrameLocks xmlns:a="http://schemas.openxmlformats.org/drawingml/2006/main" noChangeAspect="1"/>
+            </wp:cNvGraphicFramePr>
+            <a:graphic xmlns:a="http://schemas.openxmlformats.org/drawingml/2006/main">
+              <a:graphicData uri="http://schemas.openxmlformats.org/drawingml/2006/picture">
+                <pic:pic xmlns:pic="http://schemas.openxmlformats.org/drawingml/2006/picture">
+                  <pic:nvPicPr>
+                    <pic:cNvPr id="578222528" name=""/>
+                    <pic:cNvPicPr/>
+                  </pic:nvPicPr>
+                  <pic:blipFill>
+                    <a:blip r:embed="rId9"/>
+                    <a:stretch>
+                      <a:fillRect/>
+                    </a:stretch>
+                  </pic:blipFill>
+                  <pic:spPr>
+                    <a:xfrm>
+                      <a:off x="0" y="0"/>
+                      <a:ext cx="5400040" cy="348615"/>
+                    </a:xfrm>
+                    <a:prstGeom prst="rect">
+                      <a:avLst/>
+                    </a:prstGeom>
+                  </pic:spPr>
+                </pic:pic>
+              </a:graphicData>
+            </a:graphic>
+          </wp:inline>
+        </w:drawing>
+      </w:r>
+    </w:p>
+    <w:p/>
+    <w:p>
+      <w:r>
+        <w:t xml:space="preserve">Criamos </w:t>
+      </w:r>
+      <w:proofErr w:type="gramStart"/>
+      <w:r>
+        <w:t>o .</w:t>
+      </w:r>
+      <w:proofErr w:type="spellStart"/>
+      <w:r>
+        <w:t>gitignore</w:t>
+      </w:r>
+      <w:proofErr w:type="spellEnd"/>
+      <w:proofErr w:type="gramEnd"/>
+      <w:r>
+        <w:t xml:space="preserve"> e configuramos para que a pasta </w:t>
+      </w:r>
+      <w:proofErr w:type="spellStart"/>
+      <w:r>
+        <w:t>node_modules</w:t>
+      </w:r>
+      <w:proofErr w:type="spellEnd"/>
+      <w:r>
+        <w:t xml:space="preserve"> não seja considerada na criação dos </w:t>
+      </w:r>
+      <w:proofErr w:type="spellStart"/>
+      <w:r>
+        <w:t>commits</w:t>
+      </w:r>
+      <w:proofErr w:type="spellEnd"/>
+      <w:r>
+        <w:t xml:space="preserve"> porque é onde fica a maior parte do código e que só se altera quando instalamos ou desinstalamos alguma dependência e por isso, com o </w:t>
+      </w:r>
+      <w:proofErr w:type="spellStart"/>
+      <w:r>
+        <w:t>package.json</w:t>
+      </w:r>
+      <w:proofErr w:type="spellEnd"/>
+      <w:r>
+        <w:t xml:space="preserve"> íntegro, bastará rodar ‘</w:t>
+      </w:r>
+      <w:proofErr w:type="spellStart"/>
+      <w:r>
+        <w:t>npm</w:t>
+      </w:r>
+      <w:proofErr w:type="spellEnd"/>
+      <w:r>
+        <w:t xml:space="preserve"> i’ para que, caso seja necessário, o aplicativo restabeleça todos os pacotes da </w:t>
+      </w:r>
+      <w:proofErr w:type="spellStart"/>
+      <w:r>
+        <w:t>node_modules</w:t>
+      </w:r>
+      <w:proofErr w:type="spellEnd"/>
+      <w:r>
+        <w:t>:</w:t>
+      </w:r>
+    </w:p>
+    <w:p>
+      <w:r>
+        <w:lastRenderedPageBreak/>
+        <w:drawing>
+          <wp:inline distT="0" distB="0" distL="0" distR="0" wp14:anchorId="3EE2E8C3" wp14:editId="4E49E744">
+            <wp:extent cx="5400040" cy="2700020"/>
+            <wp:effectExtent l="0" t="0" r="0" b="5080"/>
+            <wp:docPr id="1258169368" name="Imagem 1"/>
+            <wp:cNvGraphicFramePr>
+              <a:graphicFrameLocks xmlns:a="http://schemas.openxmlformats.org/drawingml/2006/main" noChangeAspect="1"/>
+            </wp:cNvGraphicFramePr>
+            <a:graphic xmlns:a="http://schemas.openxmlformats.org/drawingml/2006/main">
+              <a:graphicData uri="http://schemas.openxmlformats.org/drawingml/2006/picture">
+                <pic:pic xmlns:pic="http://schemas.openxmlformats.org/drawingml/2006/picture">
+                  <pic:nvPicPr>
+                    <pic:cNvPr id="1258169368" name=""/>
+                    <pic:cNvPicPr/>
+                  </pic:nvPicPr>
+                  <pic:blipFill>
+                    <a:blip r:embed="rId10"/>
+                    <a:stretch>
+                      <a:fillRect/>
+                    </a:stretch>
+                  </pic:blipFill>
+                  <pic:spPr>
+                    <a:xfrm>
+                      <a:off x="0" y="0"/>
+                      <a:ext cx="5400040" cy="2700020"/>
+                    </a:xfrm>
+                    <a:prstGeom prst="rect">
+                      <a:avLst/>
+                    </a:prstGeom>
+                  </pic:spPr>
+                </pic:pic>
+              </a:graphicData>
+            </a:graphic>
+          </wp:inline>
+        </w:drawing>
+      </w:r>
+    </w:p>
+    <w:p>
+      <w:r>
+        <w:t>De seguida, importamos o pacote ‘</w:t>
+      </w:r>
+      <w:proofErr w:type="spellStart"/>
+      <w:r>
+        <w:t>inquirer</w:t>
+      </w:r>
+      <w:proofErr w:type="spellEnd"/>
+      <w:r>
+        <w:t xml:space="preserve">’ e deixamos disponível o </w:t>
+      </w:r>
+      <w:proofErr w:type="spellStart"/>
+      <w:r>
+        <w:t>select</w:t>
+      </w:r>
+      <w:proofErr w:type="spellEnd"/>
+      <w:r>
+        <w:t xml:space="preserve"> para utilização na produção do mecanismo de seleção da opção desejada pelo usuário:</w:t>
+      </w:r>
+    </w:p>
+    <w:p>
+      <w:r>
+        <w:drawing>
+          <wp:inline distT="0" distB="0" distL="0" distR="0" wp14:anchorId="43358062" wp14:editId="2B9DF7EF">
+            <wp:extent cx="5400040" cy="237490"/>
+            <wp:effectExtent l="0" t="0" r="0" b="0"/>
+            <wp:docPr id="1218256803" name="Imagem 1"/>
+            <wp:cNvGraphicFramePr>
+              <a:graphicFrameLocks xmlns:a="http://schemas.openxmlformats.org/drawingml/2006/main" noChangeAspect="1"/>
+            </wp:cNvGraphicFramePr>
+            <a:graphic xmlns:a="http://schemas.openxmlformats.org/drawingml/2006/main">
+              <a:graphicData uri="http://schemas.openxmlformats.org/drawingml/2006/picture">
+                <pic:pic xmlns:pic="http://schemas.openxmlformats.org/drawingml/2006/picture">
+                  <pic:nvPicPr>
+                    <pic:cNvPr id="1218256803" name=""/>
+                    <pic:cNvPicPr/>
+                  </pic:nvPicPr>
+                  <pic:blipFill>
+                    <a:blip r:embed="rId11"/>
+                    <a:stretch>
+                      <a:fillRect/>
+                    </a:stretch>
+                  </pic:blipFill>
+                  <pic:spPr>
+                    <a:xfrm>
+                      <a:off x="0" y="0"/>
+                      <a:ext cx="5400040" cy="237490"/>
+                    </a:xfrm>
+                    <a:prstGeom prst="rect">
+                      <a:avLst/>
+                    </a:prstGeom>
+                  </pic:spPr>
+                </pic:pic>
+              </a:graphicData>
+            </a:graphic>
+          </wp:inline>
+        </w:drawing>
+      </w:r>
+    </w:p>
+    <w:p>
+      <w:r>
+        <w:t xml:space="preserve">Poderíamos ter importado desta maneira: </w:t>
+      </w:r>
+      <w:r>
+        <w:rPr>
+          <w:highlight w:val="yellow"/>
+        </w:rPr>
+        <w:t>(</w:t>
+      </w:r>
+      <w:proofErr w:type="spellStart"/>
+      <w:r>
+        <w:rPr>
+          <w:highlight w:val="yellow"/>
+        </w:rPr>
+        <w:t>const</w:t>
+      </w:r>
+      <w:proofErr w:type="spellEnd"/>
+      <w:r>
+        <w:rPr>
+          <w:highlight w:val="yellow"/>
+        </w:rPr>
+        <w:t xml:space="preserve"> prompts = require('@</w:t>
+      </w:r>
+      <w:proofErr w:type="spellStart"/>
+      <w:r>
+        <w:rPr>
+          <w:highlight w:val="yellow"/>
+        </w:rPr>
+        <w:t>inquirer</w:t>
+      </w:r>
+      <w:proofErr w:type="spellEnd"/>
+      <w:r>
+        <w:rPr>
+          <w:highlight w:val="yellow"/>
+        </w:rPr>
+        <w:t>/prompts'))</w:t>
+      </w:r>
+      <w:r>
+        <w:t xml:space="preserve">. Contudo, o uso de </w:t>
+      </w:r>
+      <w:proofErr w:type="gramStart"/>
+      <w:r>
+        <w:t xml:space="preserve">{ </w:t>
+      </w:r>
+      <w:proofErr w:type="spellStart"/>
+      <w:r>
+        <w:t>select</w:t>
+      </w:r>
+      <w:proofErr w:type="spellEnd"/>
+      <w:proofErr w:type="gramEnd"/>
+      <w:r>
+        <w:t xml:space="preserve"> } se trata de tornar mais claro o que está sendo utilizado, embora a importação disponibilize na memória todo o pacote importado. Usar isso </w:t>
+      </w:r>
+      <w:proofErr w:type="gramStart"/>
+      <w:r>
+        <w:t xml:space="preserve">{ </w:t>
+      </w:r>
+      <w:proofErr w:type="spellStart"/>
+      <w:r>
+        <w:t>select</w:t>
+      </w:r>
+      <w:proofErr w:type="spellEnd"/>
+      <w:proofErr w:type="gramEnd"/>
+      <w:r>
+        <w:t xml:space="preserve"> } significa </w:t>
+      </w:r>
+      <w:r>
+        <w:rPr>
+          <w:highlight w:val="yellow"/>
+        </w:rPr>
+        <w:t>desestruturação</w:t>
+      </w:r>
+      <w:r>
+        <w:t>.</w:t>
+      </w:r>
+    </w:p>
+    <w:p/>
+    <w:p>
+      <w:r>
+        <w:t>Neste ponto já temos o funcionamento inicial da lógica do menu do programa. Veja:</w:t>
+      </w:r>
+    </w:p>
+    <w:p>
+      <w:r>
+        <w:drawing>
+          <wp:inline distT="0" distB="0" distL="0" distR="0" wp14:anchorId="255F7B37" wp14:editId="044174EE">
+            <wp:extent cx="5400040" cy="2431415"/>
+            <wp:effectExtent l="0" t="0" r="0" b="6985"/>
+            <wp:docPr id="855073297" name="Imagem 1"/>
+            <wp:cNvGraphicFramePr>
+              <a:graphicFrameLocks xmlns:a="http://schemas.openxmlformats.org/drawingml/2006/main" noChangeAspect="1"/>
+            </wp:cNvGraphicFramePr>
+            <a:graphic xmlns:a="http://schemas.openxmlformats.org/drawingml/2006/main">
+              <a:graphicData uri="http://schemas.openxmlformats.org/drawingml/2006/picture">
+                <pic:pic xmlns:pic="http://schemas.openxmlformats.org/drawingml/2006/picture">
+                  <pic:nvPicPr>
+                    <pic:cNvPr id="855073297" name=""/>
+                    <pic:cNvPicPr/>
+                  </pic:nvPicPr>
+                  <pic:blipFill>
+                    <a:blip r:embed="rId12"/>
+                    <a:stretch>
+                      <a:fillRect/>
+                    </a:stretch>
+                  </pic:blipFill>
+                  <pic:spPr>
+                    <a:xfrm>
+                      <a:off x="0" y="0"/>
+                      <a:ext cx="5400040" cy="2431415"/>
+                    </a:xfrm>
+                    <a:prstGeom prst="rect">
+                      <a:avLst/>
+                    </a:prstGeom>
+                  </pic:spPr>
+                </pic:pic>
+              </a:graphicData>
+            </a:graphic>
+          </wp:inline>
+        </w:drawing>
+      </w:r>
+    </w:p>
+    <w:p>
+      <w:r>
+        <w:t xml:space="preserve">Dentro do </w:t>
+      </w:r>
+      <w:proofErr w:type="spellStart"/>
+      <w:r>
+        <w:t>while</w:t>
+      </w:r>
+      <w:proofErr w:type="spellEnd"/>
+      <w:r>
+        <w:t xml:space="preserve"> criamos a </w:t>
+      </w:r>
+      <w:proofErr w:type="spellStart"/>
+      <w:r>
+        <w:t>cons</w:t>
+      </w:r>
+      <w:proofErr w:type="spellEnd"/>
+      <w:r>
+        <w:t xml:space="preserve"> opção, que recebe a função </w:t>
+      </w:r>
+      <w:proofErr w:type="spellStart"/>
+      <w:r>
+        <w:t>select</w:t>
+      </w:r>
+      <w:proofErr w:type="spellEnd"/>
+      <w:r>
+        <w:t xml:space="preserve"> do pacote </w:t>
+      </w:r>
+      <w:proofErr w:type="spellStart"/>
+      <w:r>
+        <w:t>requirer</w:t>
       </w:r>
       <w:proofErr w:type="spellEnd"/>
       <w:r>
         <w:t xml:space="preserve"> </w:t>
       </w:r>
-      <w:proofErr w:type="spellStart"/>
-      <w:r>
-        <w:t>Bash</w:t>
+      <w:r>
+        <w:rPr>
+          <w:highlight w:val="yellow"/>
+        </w:rPr>
+        <w:t xml:space="preserve">(ATENÇÃO: é necessário usar o </w:t>
+      </w:r>
+      <w:proofErr w:type="spellStart"/>
+      <w:r>
+        <w:rPr>
+          <w:highlight w:val="yellow"/>
+        </w:rPr>
+        <w:t>async</w:t>
+      </w:r>
+      <w:proofErr w:type="spellEnd"/>
+      <w:r>
+        <w:rPr>
+          <w:highlight w:val="yellow"/>
+        </w:rPr>
+        <w:t xml:space="preserve"> no início de onde a função está sendo utilizada e o </w:t>
+      </w:r>
+      <w:proofErr w:type="spellStart"/>
+      <w:r>
+        <w:rPr>
+          <w:highlight w:val="yellow"/>
+        </w:rPr>
+        <w:t>await</w:t>
+      </w:r>
+      <w:proofErr w:type="spellEnd"/>
+      <w:r>
+        <w:rPr>
+          <w:highlight w:val="yellow"/>
+        </w:rPr>
+        <w:t xml:space="preserve"> logo antes do uso da função, para indicar que é necessário aguardar alguma coisa, neste caso, a escolha da opção antes de prosseguir)</w:t>
+      </w:r>
+      <w:r>
+        <w:t xml:space="preserve">. Daí, o </w:t>
+      </w:r>
+      <w:proofErr w:type="spellStart"/>
+      <w:r>
+        <w:t>value</w:t>
+      </w:r>
+      <w:proofErr w:type="spellEnd"/>
+      <w:r>
+        <w:t xml:space="preserve"> da </w:t>
+      </w:r>
+      <w:proofErr w:type="spellStart"/>
+      <w:r>
+        <w:t>choice</w:t>
+      </w:r>
+      <w:proofErr w:type="spellEnd"/>
+      <w:r>
+        <w:t xml:space="preserve"> selecionada corresponderá ao valor da constante opção e, desta forma, opera o switch e, caso não tenha sido ‘sair’, o </w:t>
+      </w:r>
+      <w:proofErr w:type="spellStart"/>
+      <w:r>
+        <w:t>while</w:t>
+      </w:r>
+      <w:proofErr w:type="spellEnd"/>
+      <w:r>
+        <w:t xml:space="preserve"> continuará valendo </w:t>
+      </w:r>
+      <w:proofErr w:type="spellStart"/>
+      <w:r>
+        <w:t>true</w:t>
+      </w:r>
+      <w:proofErr w:type="spellEnd"/>
+      <w:r>
+        <w:t xml:space="preserve"> e voltará a apresentar a lógica. Caso a escolha seja </w:t>
+      </w:r>
+      <w:proofErr w:type="spellStart"/>
+      <w:r>
+        <w:t>true</w:t>
+      </w:r>
+      <w:proofErr w:type="spellEnd"/>
+      <w:r>
+        <w:t xml:space="preserve">, ele faz um </w:t>
+      </w:r>
+      <w:proofErr w:type="spellStart"/>
+      <w:r>
+        <w:t>return</w:t>
+      </w:r>
+      <w:proofErr w:type="spellEnd"/>
+      <w:r>
+        <w:t xml:space="preserve"> e para o uso do </w:t>
+      </w:r>
+      <w:proofErr w:type="spellStart"/>
+      <w:r>
+        <w:t>while</w:t>
       </w:r>
       <w:proofErr w:type="spellEnd"/>
       <w:r>
@@ -57,7 +635,7 @@
     </w:p>
     <w:p/>
     <w:sectPr>
-      <w:headerReference w:type="default" r:id="rId7"/>
+      <w:headerReference w:type="default" r:id="rId13"/>
       <w:pgSz w:w="11906" w:h="16838"/>
       <w:pgMar w:top="1417" w:right="1701" w:bottom="1417" w:left="1701" w:header="708" w:footer="708" w:gutter="0"/>
       <w:cols w:space="708"/>
@@ -125,6 +703,9 @@
       <w:jc w:val="right"/>
     </w:pPr>
     <w:r>
+      <w:rPr>
+        <w:noProof/>
+      </w:rPr>
       <w:drawing>
         <wp:inline distT="0" distB="0" distL="0" distR="0" wp14:anchorId="02ABCCD3" wp14:editId="302C73C3">
           <wp:extent cx="982980" cy="246740"/>
@@ -666,7 +1247,6 @@
   <w:style w:type="character" w:default="1" w:styleId="Fontepargpadro">
     <w:name w:val="Default Paragraph Font"/>
     <w:uiPriority w:val="1"/>
-    <w:semiHidden/>
     <w:unhideWhenUsed/>
   </w:style>
   <w:style w:type="table" w:default="1" w:styleId="Tabelanormal">

</xml_diff>